<commit_message>
i have updated some changes in both documents
</commit_message>
<xml_diff>
--- a/Week 1/Alogarithms and Data Structures Solutions.docx
+++ b/Week 1/Alogarithms and Data Structures Solutions.docx
@@ -1427,7 +1427,7 @@
           <w:szCs w:val="24"/>
           <w:lang w:val="en-IN"/>
         </w:rPr>
-        <w:t xml:space="preserve">    // Method to view all products</w:t>
+        <w:t xml:space="preserve">    </w:t>
       </w:r>
     </w:p>
     <w:p>
@@ -5471,6 +5471,7 @@
             <w:insideH w:val="none" w:color="auto" w:sz="0" w:space="0"/>
             <w:insideV w:val="none" w:color="auto" w:sz="0" w:space="0"/>
           </w:tblBorders>
+          <w:shd w:val="clear" w:color="auto" w:fill="auto"/>
           <w:tblCellMar>
             <w:top w:w="15" w:type="dxa"/>
             <w:left w:w="15" w:type="dxa"/>
@@ -5648,6 +5649,7 @@
             <w:insideH w:val="none" w:color="auto" w:sz="0" w:space="0"/>
             <w:insideV w:val="none" w:color="auto" w:sz="0" w:space="0"/>
           </w:tblBorders>
+          <w:shd w:val="clear" w:color="auto" w:fill="auto"/>
           <w:tblCellMar>
             <w:top w:w="15" w:type="dxa"/>
             <w:left w:w="15" w:type="dxa"/>
@@ -5800,6 +5802,7 @@
             <w:insideH w:val="none" w:color="auto" w:sz="0" w:space="0"/>
             <w:insideV w:val="none" w:color="auto" w:sz="0" w:space="0"/>
           </w:tblBorders>
+          <w:shd w:val="clear" w:color="auto" w:fill="auto"/>
           <w:tblCellMar>
             <w:top w:w="15" w:type="dxa"/>
             <w:left w:w="15" w:type="dxa"/>
@@ -7670,7 +7673,7 @@
           <w:szCs w:val="24"/>
           <w:lang w:val="en-IN"/>
         </w:rPr>
-        <w:t xml:space="preserve">        // Sample order list</w:t>
+        <w:t xml:space="preserve">        order[] orders = {</w:t>
       </w:r>
     </w:p>
     <w:p>
@@ -7693,7 +7696,7 @@
           <w:szCs w:val="24"/>
           <w:lang w:val="en-IN"/>
         </w:rPr>
-        <w:t xml:space="preserve">        order[] orders = {</w:t>
+        <w:t xml:space="preserve">            new order(101, "Bindhu", 700),</w:t>
       </w:r>
     </w:p>
     <w:p>
@@ -7716,7 +7719,7 @@
           <w:szCs w:val="24"/>
           <w:lang w:val="en-IN"/>
         </w:rPr>
-        <w:t xml:space="preserve">            new order(101, "Bindhu", 700),</w:t>
+        <w:t xml:space="preserve">            new order(102, "Hema", 500),</w:t>
       </w:r>
     </w:p>
     <w:p>
@@ -7739,7 +7742,7 @@
           <w:szCs w:val="24"/>
           <w:lang w:val="en-IN"/>
         </w:rPr>
-        <w:t xml:space="preserve">            new order(102, "Hema", 500),</w:t>
+        <w:t xml:space="preserve">            new order(103, "Siri", 300)</w:t>
       </w:r>
     </w:p>
     <w:p>
@@ -7762,7 +7765,7 @@
           <w:szCs w:val="24"/>
           <w:lang w:val="en-IN"/>
         </w:rPr>
-        <w:t xml:space="preserve">            new order(103, "Siri", 300)</w:t>
+        <w:t xml:space="preserve">        };</w:t>
       </w:r>
     </w:p>
     <w:p>
@@ -7776,7 +7779,9 @@
           <w:lang w:val="en-IN"/>
         </w:rPr>
       </w:pPr>
-      <w:r>
+    </w:p>
+    <w:p>
+      <w:pPr>
         <w:rPr>
           <w:rFonts w:hint="default" w:ascii="Times New Roman" w:hAnsi="Times New Roman"/>
           <w:b w:val="0"/>
@@ -7785,11 +7790,8 @@
           <w:szCs w:val="24"/>
           <w:lang w:val="en-IN"/>
         </w:rPr>
-        <w:t xml:space="preserve">        };</w:t>
-      </w:r>
-    </w:p>
-    <w:p>
-      <w:pPr>
+      </w:pPr>
+      <w:r>
         <w:rPr>
           <w:rFonts w:hint="default" w:ascii="Times New Roman" w:hAnsi="Times New Roman"/>
           <w:b w:val="0"/>
@@ -7798,7 +7800,8 @@
           <w:szCs w:val="24"/>
           <w:lang w:val="en-IN"/>
         </w:rPr>
-      </w:pPr>
+        <w:t xml:space="preserve">        System.out.println("Before Sorting:");</w:t>
+      </w:r>
     </w:p>
     <w:p>
       <w:pPr>
@@ -7820,7 +7823,7 @@
           <w:szCs w:val="24"/>
           <w:lang w:val="en-IN"/>
         </w:rPr>
-        <w:t xml:space="preserve">        System.out.println("Before Sorting:");</w:t>
+        <w:t xml:space="preserve">        for (order o : orders) {</w:t>
       </w:r>
     </w:p>
     <w:p>
@@ -7843,7 +7846,7 @@
           <w:szCs w:val="24"/>
           <w:lang w:val="en-IN"/>
         </w:rPr>
-        <w:t xml:space="preserve">        for (order o : orders) {</w:t>
+        <w:t xml:space="preserve">            System.out.println(o);</w:t>
       </w:r>
     </w:p>
     <w:p>
@@ -7866,7 +7869,7 @@
           <w:szCs w:val="24"/>
           <w:lang w:val="en-IN"/>
         </w:rPr>
-        <w:t xml:space="preserve">            System.out.println(o);</w:t>
+        <w:t xml:space="preserve">        }</w:t>
       </w:r>
     </w:p>
     <w:p>
@@ -7880,7 +7883,9 @@
           <w:lang w:val="en-IN"/>
         </w:rPr>
       </w:pPr>
-      <w:r>
+    </w:p>
+    <w:p>
+      <w:pPr>
         <w:rPr>
           <w:rFonts w:hint="default" w:ascii="Times New Roman" w:hAnsi="Times New Roman"/>
           <w:b w:val="0"/>
@@ -7889,11 +7894,8 @@
           <w:szCs w:val="24"/>
           <w:lang w:val="en-IN"/>
         </w:rPr>
-        <w:t xml:space="preserve">        }</w:t>
-      </w:r>
-    </w:p>
-    <w:p>
-      <w:pPr>
+      </w:pPr>
+      <w:r>
         <w:rPr>
           <w:rFonts w:hint="default" w:ascii="Times New Roman" w:hAnsi="Times New Roman"/>
           <w:b w:val="0"/>
@@ -7902,29 +7904,7 @@
           <w:szCs w:val="24"/>
           <w:lang w:val="en-IN"/>
         </w:rPr>
-      </w:pPr>
-    </w:p>
-    <w:p>
-      <w:pPr>
-        <w:rPr>
-          <w:rFonts w:hint="default" w:ascii="Times New Roman" w:hAnsi="Times New Roman"/>
-          <w:b w:val="0"/>
-          <w:bCs w:val="0"/>
-          <w:sz w:val="24"/>
-          <w:szCs w:val="24"/>
-          <w:lang w:val="en-IN"/>
-        </w:rPr>
-      </w:pPr>
-      <w:r>
-        <w:rPr>
-          <w:rFonts w:hint="default" w:ascii="Times New Roman" w:hAnsi="Times New Roman"/>
-          <w:b w:val="0"/>
-          <w:bCs w:val="0"/>
-          <w:sz w:val="24"/>
-          <w:szCs w:val="24"/>
-          <w:lang w:val="en-IN"/>
-        </w:rPr>
-        <w:t xml:space="preserve">        // Call bubble sort</w:t>
+        <w:t xml:space="preserve">        // Calling bubble sort</w:t>
       </w:r>
     </w:p>
     <w:p>
@@ -10749,18 +10729,7 @@
           <w:szCs w:val="28"/>
           <w:lang w:val="en-IN"/>
         </w:rPr>
-        <w:t>Implementation</w:t>
-      </w:r>
-      <w:r>
-        <w:rPr>
-          <w:rFonts w:hint="default" w:ascii="Times New Roman" w:hAnsi="Times New Roman" w:eastAsia="SimSun" w:cs="Times New Roman"/>
-          <w:b/>
-          <w:bCs/>
-          <w:sz w:val="28"/>
-          <w:szCs w:val="28"/>
-          <w:lang w:val="en-IN"/>
-        </w:rPr>
-        <w:t xml:space="preserve"> :</w:t>
+        <w:t>Implementation :</w:t>
       </w:r>
     </w:p>
     <w:p>
@@ -12377,8 +12346,6 @@
           <w:szCs w:val="28"/>
         </w:rPr>
       </w:pPr>
-      <w:bookmarkStart w:id="0" w:name="_GoBack"/>
-      <w:bookmarkEnd w:id="0"/>
     </w:p>
     <w:p>
       <w:pPr>
@@ -15721,7 +15688,6 @@
             <w:insideH w:val="none" w:color="auto" w:sz="0" w:space="0"/>
             <w:insideV w:val="none" w:color="auto" w:sz="0" w:space="0"/>
           </w:tblBorders>
-          <w:shd w:val="clear" w:color="auto" w:fill="auto"/>
           <w:tblCellMar>
             <w:top w:w="15" w:type="dxa"/>
             <w:left w:w="15" w:type="dxa"/>
@@ -15822,7 +15788,6 @@
             <w:insideH w:val="none" w:color="auto" w:sz="0" w:space="0"/>
             <w:insideV w:val="none" w:color="auto" w:sz="0" w:space="0"/>
           </w:tblBorders>
-          <w:shd w:val="clear" w:color="auto" w:fill="auto"/>
           <w:tblCellMar>
             <w:top w:w="15" w:type="dxa"/>
             <w:left w:w="15" w:type="dxa"/>
@@ -15923,7 +15888,6 @@
             <w:insideH w:val="none" w:color="auto" w:sz="0" w:space="0"/>
             <w:insideV w:val="none" w:color="auto" w:sz="0" w:space="0"/>
           </w:tblBorders>
-          <w:shd w:val="clear" w:color="auto" w:fill="auto"/>
           <w:tblCellMar>
             <w:top w:w="15" w:type="dxa"/>
             <w:left w:w="15" w:type="dxa"/>
@@ -19144,6 +19108,118 @@
         <w:spacing w:line="240" w:lineRule="auto"/>
         <w:jc w:val="both"/>
         <w:rPr>
+          <w:rFonts w:hint="default" w:ascii="Times New Roman" w:hAnsi="Times New Roman" w:eastAsia="SimSun" w:cs="Times New Roman"/>
+          <w:b w:val="0"/>
+          <w:bCs w:val="0"/>
+          <w:sz w:val="28"/>
+          <w:szCs w:val="28"/>
+          <w:lang w:val="en-IN"/>
+        </w:rPr>
+      </w:pPr>
+    </w:p>
+    <w:p>
+      <w:pPr>
+        <w:spacing w:line="240" w:lineRule="auto"/>
+        <w:jc w:val="both"/>
+        <w:rPr>
+          <w:rFonts w:hint="default" w:ascii="Times New Roman" w:hAnsi="Times New Roman" w:eastAsia="SimSun" w:cs="Times New Roman"/>
+          <w:b w:val="0"/>
+          <w:bCs w:val="0"/>
+          <w:sz w:val="28"/>
+          <w:szCs w:val="28"/>
+          <w:lang w:val="en-IN"/>
+        </w:rPr>
+      </w:pPr>
+    </w:p>
+    <w:p>
+      <w:pPr>
+        <w:spacing w:line="240" w:lineRule="auto"/>
+        <w:jc w:val="both"/>
+        <w:rPr>
+          <w:rFonts w:hint="default" w:ascii="Times New Roman" w:hAnsi="Times New Roman" w:eastAsia="SimSun" w:cs="Times New Roman"/>
+          <w:b w:val="0"/>
+          <w:bCs w:val="0"/>
+          <w:sz w:val="28"/>
+          <w:szCs w:val="28"/>
+          <w:lang w:val="en-IN"/>
+        </w:rPr>
+      </w:pPr>
+    </w:p>
+    <w:p>
+      <w:pPr>
+        <w:spacing w:line="240" w:lineRule="auto"/>
+        <w:jc w:val="both"/>
+        <w:rPr>
+          <w:rFonts w:hint="default" w:ascii="Times New Roman" w:hAnsi="Times New Roman" w:eastAsia="SimSun" w:cs="Times New Roman"/>
+          <w:b w:val="0"/>
+          <w:bCs w:val="0"/>
+          <w:sz w:val="28"/>
+          <w:szCs w:val="28"/>
+          <w:lang w:val="en-IN"/>
+        </w:rPr>
+      </w:pPr>
+    </w:p>
+    <w:p>
+      <w:pPr>
+        <w:spacing w:line="240" w:lineRule="auto"/>
+        <w:jc w:val="both"/>
+        <w:rPr>
+          <w:rFonts w:hint="default" w:ascii="Times New Roman" w:hAnsi="Times New Roman" w:eastAsia="SimSun" w:cs="Times New Roman"/>
+          <w:b w:val="0"/>
+          <w:bCs w:val="0"/>
+          <w:sz w:val="28"/>
+          <w:szCs w:val="28"/>
+          <w:lang w:val="en-IN"/>
+        </w:rPr>
+      </w:pPr>
+    </w:p>
+    <w:p>
+      <w:pPr>
+        <w:spacing w:line="240" w:lineRule="auto"/>
+        <w:jc w:val="both"/>
+        <w:rPr>
+          <w:rFonts w:hint="default" w:ascii="Times New Roman" w:hAnsi="Times New Roman" w:eastAsia="SimSun" w:cs="Times New Roman"/>
+          <w:b w:val="0"/>
+          <w:bCs w:val="0"/>
+          <w:sz w:val="28"/>
+          <w:szCs w:val="28"/>
+          <w:lang w:val="en-IN"/>
+        </w:rPr>
+      </w:pPr>
+    </w:p>
+    <w:p>
+      <w:pPr>
+        <w:spacing w:line="240" w:lineRule="auto"/>
+        <w:jc w:val="both"/>
+        <w:rPr>
+          <w:rFonts w:hint="default" w:ascii="Times New Roman" w:hAnsi="Times New Roman" w:eastAsia="SimSun" w:cs="Times New Roman"/>
+          <w:b w:val="0"/>
+          <w:bCs w:val="0"/>
+          <w:sz w:val="28"/>
+          <w:szCs w:val="28"/>
+          <w:lang w:val="en-IN"/>
+        </w:rPr>
+      </w:pPr>
+    </w:p>
+    <w:p>
+      <w:pPr>
+        <w:spacing w:line="240" w:lineRule="auto"/>
+        <w:jc w:val="both"/>
+        <w:rPr>
+          <w:rFonts w:hint="default" w:ascii="Times New Roman" w:hAnsi="Times New Roman" w:eastAsia="SimSun" w:cs="Times New Roman"/>
+          <w:b w:val="0"/>
+          <w:bCs w:val="0"/>
+          <w:sz w:val="28"/>
+          <w:szCs w:val="28"/>
+          <w:lang w:val="en-IN"/>
+        </w:rPr>
+      </w:pPr>
+    </w:p>
+    <w:p>
+      <w:pPr>
+        <w:spacing w:line="240" w:lineRule="auto"/>
+        <w:jc w:val="both"/>
+        <w:rPr>
           <w:rFonts w:hint="default" w:ascii="Times New Roman" w:hAnsi="Times New Roman" w:cs="Times New Roman"/>
           <w:b/>
           <w:bCs/>
@@ -20098,6 +20174,98 @@
           <w:szCs w:val="28"/>
         </w:rPr>
       </w:pPr>
+    </w:p>
+    <w:p>
+      <w:pPr>
+        <w:numPr>
+          <w:ilvl w:val="0"/>
+          <w:numId w:val="0"/>
+        </w:numPr>
+        <w:rPr>
+          <w:rFonts w:hint="default" w:ascii="Times New Roman" w:hAnsi="Times New Roman" w:cs="Times New Roman"/>
+          <w:b/>
+          <w:bCs/>
+          <w:sz w:val="28"/>
+          <w:szCs w:val="28"/>
+        </w:rPr>
+      </w:pPr>
+    </w:p>
+    <w:p>
+      <w:pPr>
+        <w:numPr>
+          <w:ilvl w:val="0"/>
+          <w:numId w:val="0"/>
+        </w:numPr>
+        <w:rPr>
+          <w:rFonts w:hint="default" w:ascii="Times New Roman" w:hAnsi="Times New Roman" w:cs="Times New Roman"/>
+          <w:b/>
+          <w:bCs/>
+          <w:sz w:val="28"/>
+          <w:szCs w:val="28"/>
+        </w:rPr>
+      </w:pPr>
+    </w:p>
+    <w:p>
+      <w:pPr>
+        <w:numPr>
+          <w:ilvl w:val="0"/>
+          <w:numId w:val="0"/>
+        </w:numPr>
+        <w:rPr>
+          <w:rFonts w:hint="default" w:ascii="Times New Roman" w:hAnsi="Times New Roman" w:cs="Times New Roman"/>
+          <w:b/>
+          <w:bCs/>
+          <w:sz w:val="28"/>
+          <w:szCs w:val="28"/>
+        </w:rPr>
+      </w:pPr>
+    </w:p>
+    <w:p>
+      <w:pPr>
+        <w:numPr>
+          <w:ilvl w:val="0"/>
+          <w:numId w:val="0"/>
+        </w:numPr>
+        <w:rPr>
+          <w:rFonts w:hint="default" w:ascii="Times New Roman" w:hAnsi="Times New Roman" w:cs="Times New Roman"/>
+          <w:b/>
+          <w:bCs/>
+          <w:sz w:val="28"/>
+          <w:szCs w:val="28"/>
+        </w:rPr>
+      </w:pPr>
+    </w:p>
+    <w:p>
+      <w:pPr>
+        <w:numPr>
+          <w:ilvl w:val="0"/>
+          <w:numId w:val="0"/>
+        </w:numPr>
+        <w:rPr>
+          <w:rFonts w:hint="default" w:ascii="Times New Roman" w:hAnsi="Times New Roman" w:cs="Times New Roman"/>
+          <w:b/>
+          <w:bCs/>
+          <w:sz w:val="28"/>
+          <w:szCs w:val="28"/>
+        </w:rPr>
+      </w:pPr>
+    </w:p>
+    <w:p>
+      <w:pPr>
+        <w:numPr>
+          <w:ilvl w:val="0"/>
+          <w:numId w:val="0"/>
+        </w:numPr>
+        <w:rPr>
+          <w:rFonts w:hint="default" w:ascii="Times New Roman" w:hAnsi="Times New Roman" w:cs="Times New Roman"/>
+          <w:b/>
+          <w:bCs/>
+          <w:sz w:val="28"/>
+          <w:szCs w:val="28"/>
+        </w:rPr>
+      </w:pPr>
+      <w:bookmarkStart w:id="0" w:name="_GoBack"/>
+      <w:bookmarkEnd w:id="0"/>
     </w:p>
     <w:p>
       <w:pPr>

</xml_diff>